<commit_message>
Atualização do Manual de Usuário
by: Mariu
</commit_message>
<xml_diff>
--- a/TCC DOCUMENTAÇÃO/MANUAL DO USUÁRIO/MANUAL DO USUÁRIO.docx
+++ b/TCC DOCUMENTAÇÃO/MANUAL DO USUÁRIO/MANUAL DO USUÁRIO.docx
@@ -84,16 +84,16 @@
       <w:r>
         <w:t>Botão Cadastrar</w:t>
       </w:r>
+      <w:bookmarkStart w:id="0" w:name="_GoBack"/>
+      <w:bookmarkEnd w:id="0"/>
     </w:p>
     <w:p>
       <w:r>
         <w:t xml:space="preserve">Cadastro de cliente e funcionário possuem nomes </w:t>
       </w:r>
-      <w:proofErr w:type="spellStart"/>
-      <w:r>
-        <w:t>auto-explicativos</w:t>
-      </w:r>
-      <w:proofErr w:type="spellEnd"/>
+      <w:r>
+        <w:t>autoexplicativos</w:t>
+      </w:r>
       <w:r>
         <w:t xml:space="preserve">, são utilizados para adicionar novos </w:t>
       </w:r>
@@ -158,19 +158,8 @@
     </w:p>
     <w:p>
       <w:r>
-        <w:t>Obs.: U</w:t>
-      </w:r>
-      <w:r>
-        <w:t>m cliente pode ter mais de uma ordem de serviço</w:t>
-      </w:r>
-      <w:r>
-        <w:t xml:space="preserve"> em seu nome.</w:t>
-      </w:r>
-      <w:r>
-        <w:t xml:space="preserve"> </w:t>
-      </w:r>
-      <w:bookmarkStart w:id="0" w:name="_GoBack"/>
-      <w:bookmarkEnd w:id="0"/>
+        <w:t xml:space="preserve">Obs.: Um cliente pode ter mais de uma ordem de serviço em seu nome. </w:t>
+      </w:r>
     </w:p>
     <w:p>
       <w:r>
@@ -896,7 +885,7 @@
 </file>
 
 <file path=customXml/itemProps1.xml><?xml version="1.0" encoding="utf-8"?>
-<ds:datastoreItem xmlns:ds="http://schemas.openxmlformats.org/officeDocument/2006/customXml" ds:itemID="{5DA4F4F9-D3A6-42A9-9879-5317FAFEBAB5}">
+<ds:datastoreItem xmlns:ds="http://schemas.openxmlformats.org/officeDocument/2006/customXml" ds:itemID="{79D04497-5FA3-4A61-8A22-F93E66DE36C0}">
   <ds:schemaRefs>
     <ds:schemaRef ds:uri="http://schemas.openxmlformats.org/officeDocument/2006/bibliography"/>
   </ds:schemaRefs>

</xml_diff>